<commit_message>
Updated file on security standards exercise
</commit_message>
<xml_diff>
--- a/e_portfolio_activities/e_portfolio_exercise_security_standards.docx
+++ b/e_portfolio_activities/e_portfolio_exercise_security_standards.docx
@@ -31,7 +31,7 @@
       <w:pPr>
         <w:numPr>
           <w:ilvl w:val="0"/>
-          <w:numId w:val="2"/>
+          <w:numId w:val="4"/>
         </w:numPr>
         <w:jc w:val="both"/>
       </w:pPr>
@@ -43,7 +43,7 @@
         <w:t>Which</w:t>
       </w:r>
       <w:r>
-        <w:t xml:space="preserve"> of the </w:t>
+        <w:t> of the </w:t>
       </w:r>
       <w:r>
         <w:rPr>
@@ -53,7 +53,7 @@
         <w:t>standards</w:t>
       </w:r>
       <w:r>
-        <w:t xml:space="preserve"> discussed in the sources above </w:t>
+        <w:t> discussed in the sources above </w:t>
       </w:r>
       <w:r>
         <w:rPr>
@@ -63,19 +63,19 @@
         <w:t>would apply</w:t>
       </w:r>
       <w:r>
-        <w:t xml:space="preserve"> to the organisation discussed in the assessment? For example, a company providing services to anyone living in Europe or a European-based company or public body would most likely be subject to GDPR. A company handling online payments would most likely need to meet PCI-DSS standards.</w:t>
+        <w:t> to the organisation discussed in the assessment? For example, a company providing services to anyone living in Europe or a European-based company or public body would most likely be subject to GDPR. A company handling online payments would most likely need to meet PCI-DSS standards.</w:t>
       </w:r>
     </w:p>
     <w:p>
       <w:pPr>
         <w:numPr>
           <w:ilvl w:val="1"/>
-          <w:numId w:val="2"/>
+          <w:numId w:val="4"/>
         </w:numPr>
         <w:jc w:val="both"/>
       </w:pPr>
       <w:r>
-        <w:t xml:space="preserve">The organisation discussed in the assessment would need to abide by the </w:t>
+        <w:t>The organisation discussed in the assessment would need to abide by the </w:t>
       </w:r>
       <w:r>
         <w:rPr>
@@ -85,7 +85,7 @@
         <w:t>GDPR</w:t>
       </w:r>
       <w:r>
-        <w:t xml:space="preserve"> directive as they are likely to hold data from customers who are European Union citizens, as well as </w:t>
+        <w:t> directive (ICO, 2020) as they are likely to hold data from customers who are European Union citizens, as well as </w:t>
       </w:r>
       <w:r>
         <w:rPr>
@@ -95,7 +95,7 @@
         <w:t>PCI-DSS</w:t>
       </w:r>
       <w:r>
-        <w:t xml:space="preserve"> standards as they are processing digital payments, and the </w:t>
+        <w:t> standards (PCI, 2020) as they are processing digital payments, and the </w:t>
       </w:r>
       <w:r>
         <w:rPr>
@@ -105,14 +105,14 @@
         <w:t>ISO/IEC 27001:2005</w:t>
       </w:r>
       <w:r>
-        <w:t xml:space="preserve"> standards to ensure customers’ data are stored and managed securely.</w:t>
+        <w:t> standards (Humphreys, 2006) to ensure customers’ data are stored and managed securely.</w:t>
       </w:r>
     </w:p>
     <w:p>
       <w:pPr>
         <w:numPr>
           <w:ilvl w:val="0"/>
-          <w:numId w:val="2"/>
+          <w:numId w:val="4"/>
         </w:numPr>
         <w:jc w:val="both"/>
       </w:pPr>
@@ -124,41 +124,77 @@
         <w:t>Evaluate</w:t>
       </w:r>
       <w:r>
-        <w:t xml:space="preserve"> the company against the appropriate standards and decide how would you check if standards were being met?</w:t>
+        <w:t> the company against the appropriate standards and decide how would you check if standards were being met?</w:t>
       </w:r>
     </w:p>
     <w:p>
       <w:pPr>
         <w:numPr>
           <w:ilvl w:val="1"/>
-          <w:numId w:val="2"/>
+          <w:numId w:val="4"/>
         </w:numPr>
         <w:jc w:val="both"/>
       </w:pPr>
       <w:r>
-        <w:t xml:space="preserve">Via </w:t>
-      </w:r>
-      <w:r>
-        <w:rPr>
-          <w:b/>
-          <w:bCs/>
-        </w:rPr>
-        <w:t>threat modelling and penetration testing</w:t>
-      </w:r>
-      <w:r>
-        <w:t>, the company can be evaluated against the above-mentioned standards and, based on the risk assessment derived from both these frameworks, it would be decided which standards are met and to what extent. Relevant recommendations are included below.</w:t>
+        <w:t>Via </w:t>
+      </w:r>
+      <w:r>
+        <w:rPr>
+          <w:b/>
+          <w:bCs/>
+        </w:rPr>
+        <w:t>threat modelling </w:t>
+      </w:r>
+      <w:r>
+        <w:t>(</w:t>
+      </w:r>
+      <w:proofErr w:type="spellStart"/>
+      <w:r>
+        <w:t>Novokhrestov</w:t>
+      </w:r>
+      <w:proofErr w:type="spellEnd"/>
+      <w:r>
+        <w:t> </w:t>
+      </w:r>
+      <w:r>
+        <w:rPr>
+          <w:i/>
+          <w:iCs/>
+        </w:rPr>
+        <w:t>et al</w:t>
+      </w:r>
+      <w:r>
+        <w:t>., 2020)</w:t>
+      </w:r>
+      <w:r>
+        <w:rPr>
+          <w:b/>
+          <w:bCs/>
+        </w:rPr>
+        <w:t> and penetration testing </w:t>
+      </w:r>
+      <w:r>
+        <w:t>(</w:t>
+      </w:r>
+      <w:proofErr w:type="spellStart"/>
+      <w:r>
+        <w:t>Almubairik</w:t>
+      </w:r>
+      <w:proofErr w:type="spellEnd"/>
+      <w:r>
+        <w:t xml:space="preserve"> &amp; Wills, 2016), the company can be evaluated against the above-mentioned standards and, based on the risk assessment derived from both these frameworks, it would be decided which standards are met and to what extent. Relevant recommendations are included below.</w:t>
       </w:r>
     </w:p>
     <w:p>
       <w:pPr>
         <w:numPr>
           <w:ilvl w:val="0"/>
-          <w:numId w:val="2"/>
+          <w:numId w:val="4"/>
         </w:numPr>
         <w:jc w:val="both"/>
       </w:pPr>
       <w:r>
-        <w:t xml:space="preserve">What would your </w:t>
+        <w:t>What would your </w:t>
       </w:r>
       <w:r>
         <w:rPr>
@@ -168,19 +204,19 @@
         <w:t>recommendations</w:t>
       </w:r>
       <w:r>
-        <w:t xml:space="preserve"> be to meet those standards?</w:t>
+        <w:t> be to meet those standards?</w:t>
       </w:r>
     </w:p>
     <w:p>
       <w:pPr>
         <w:numPr>
           <w:ilvl w:val="1"/>
-          <w:numId w:val="2"/>
+          <w:numId w:val="4"/>
         </w:numPr>
         <w:jc w:val="both"/>
       </w:pPr>
       <w:r>
-        <w:t xml:space="preserve">A </w:t>
+        <w:t>A </w:t>
       </w:r>
       <w:r>
         <w:rPr>
@@ -190,41 +226,71 @@
         <w:t>VPN</w:t>
       </w:r>
       <w:r>
-        <w:t xml:space="preserve"> should be used in the organisation to ensure the data are stored and managed securely, especially considering that the staff use wireless connection to connect to potentially unsafe third-party apps on their smartphones.</w:t>
+        <w:t> (Ezra </w:t>
+      </w:r>
+      <w:r>
+        <w:rPr>
+          <w:i/>
+          <w:iCs/>
+        </w:rPr>
+        <w:t>et al</w:t>
+      </w:r>
+      <w:r>
+        <w:t>., 2022) should be used in the organisation to ensure the data are stored and managed securely, especially considering that the staff use wireless connection to connect to potentially unsafe third-party apps on their smartphones.</w:t>
       </w:r>
     </w:p>
     <w:p>
       <w:pPr>
         <w:numPr>
           <w:ilvl w:val="1"/>
-          <w:numId w:val="2"/>
+          <w:numId w:val="4"/>
         </w:numPr>
         <w:jc w:val="both"/>
       </w:pPr>
       <w:r>
-        <w:t xml:space="preserve">Customers’ personal and financial data must be </w:t>
-      </w:r>
-      <w:r>
-        <w:rPr>
-          <w:b/>
-          <w:bCs/>
-        </w:rPr>
-        <w:t xml:space="preserve">encrypted at rest and in transit </w:t>
-      </w:r>
-      <w:r>
-        <w:t>to meet the GDPR directive and the PCI-DSS standards respectively, and the ISO/IEC 27001:2005 standards more holistically.</w:t>
+        <w:t>Customers’ personal and financial data must be </w:t>
+      </w:r>
+      <w:r>
+        <w:rPr>
+          <w:b/>
+          <w:bCs/>
+        </w:rPr>
+        <w:t>encrypted at rest and in transit </w:t>
+      </w:r>
+      <w:r>
+        <w:t>(Cheng </w:t>
+      </w:r>
+      <w:r>
+        <w:rPr>
+          <w:i/>
+          <w:iCs/>
+        </w:rPr>
+        <w:t>et al</w:t>
+      </w:r>
+      <w:r>
+        <w:t>., 2017)</w:t>
+      </w:r>
+      <w:r>
+        <w:rPr>
+          <w:b/>
+          <w:bCs/>
+        </w:rPr>
+        <w:t> </w:t>
+      </w:r>
+      <w:r>
+        <w:t>to meet the GDPR directive (ICO, 2020) and the PCI-DSS standards (PCI, 2020) respectively, and the ISO/IEC 27001:2005 standards (Humphreys, 2006) more holistically.</w:t>
       </w:r>
     </w:p>
     <w:p>
       <w:pPr>
         <w:numPr>
           <w:ilvl w:val="0"/>
-          <w:numId w:val="2"/>
+          <w:numId w:val="4"/>
         </w:numPr>
         <w:jc w:val="both"/>
       </w:pPr>
       <w:r>
-        <w:t xml:space="preserve">What </w:t>
+        <w:t>What </w:t>
       </w:r>
       <w:r>
         <w:rPr>
@@ -234,31 +300,31 @@
         <w:t>assumptions</w:t>
       </w:r>
       <w:r>
-        <w:t xml:space="preserve"> have you made?</w:t>
+        <w:t> have you made?</w:t>
       </w:r>
     </w:p>
     <w:p>
       <w:pPr>
         <w:numPr>
           <w:ilvl w:val="1"/>
-          <w:numId w:val="2"/>
+          <w:numId w:val="4"/>
         </w:numPr>
         <w:jc w:val="both"/>
       </w:pPr>
       <w:r>
-        <w:t xml:space="preserve">At least the following two assumptions were made: </w:t>
+        <w:t>At least the following two assumptions were made:</w:t>
       </w:r>
     </w:p>
     <w:p>
       <w:pPr>
         <w:numPr>
           <w:ilvl w:val="2"/>
-          <w:numId w:val="2"/>
+          <w:numId w:val="4"/>
         </w:numPr>
         <w:jc w:val="both"/>
       </w:pPr>
       <w:r>
-        <w:t xml:space="preserve">The computer is always </w:t>
+        <w:t>The computer is always </w:t>
       </w:r>
       <w:r>
         <w:rPr>
@@ -268,19 +334,19 @@
         <w:t>available</w:t>
       </w:r>
       <w:r>
-        <w:t xml:space="preserve"> for undergoing the required testing.</w:t>
+        <w:t> for undergoing the required testing.</w:t>
       </w:r>
     </w:p>
     <w:p>
       <w:pPr>
         <w:numPr>
           <w:ilvl w:val="2"/>
-          <w:numId w:val="2"/>
+          <w:numId w:val="4"/>
         </w:numPr>
         <w:jc w:val="both"/>
       </w:pPr>
       <w:r>
-        <w:t xml:space="preserve">To ensure </w:t>
+        <w:t>To ensure </w:t>
       </w:r>
       <w:r>
         <w:rPr>
@@ -290,13 +356,335 @@
         <w:t>effectiveness</w:t>
       </w:r>
       <w:r>
-        <w:t xml:space="preserve"> of the testing performed, both manual and automated penetration testing will be carried out regularly and corrective actions will be taken to mitigate any risks identified. </w:t>
-      </w:r>
-    </w:p>
-    <w:p>
-      <w:pPr>
-        <w:jc w:val="both"/>
-      </w:pPr>
+        <w:t> of the testing performed, both manual and automated penetration testing will be carried out regularly and corrective actions will be taken to mitigate any risks identified.</w:t>
+      </w:r>
+    </w:p>
+    <w:p>
+      <w:pPr>
+        <w:jc w:val="both"/>
+        <w:rPr>
+          <w:b/>
+          <w:bCs/>
+        </w:rPr>
+      </w:pPr>
+      <w:r>
+        <w:br/>
+      </w:r>
+    </w:p>
+    <w:p>
+      <w:pPr>
+        <w:jc w:val="both"/>
+        <w:rPr>
+          <w:b/>
+          <w:bCs/>
+        </w:rPr>
+      </w:pPr>
+    </w:p>
+    <w:p>
+      <w:pPr>
+        <w:jc w:val="both"/>
+        <w:rPr>
+          <w:b/>
+          <w:bCs/>
+        </w:rPr>
+      </w:pPr>
+    </w:p>
+    <w:p>
+      <w:pPr>
+        <w:jc w:val="both"/>
+        <w:rPr>
+          <w:b/>
+          <w:bCs/>
+        </w:rPr>
+      </w:pPr>
+    </w:p>
+    <w:p>
+      <w:pPr>
+        <w:jc w:val="both"/>
+        <w:rPr>
+          <w:b/>
+          <w:bCs/>
+        </w:rPr>
+      </w:pPr>
+    </w:p>
+    <w:p>
+      <w:pPr>
+        <w:jc w:val="both"/>
+        <w:rPr>
+          <w:b/>
+          <w:bCs/>
+        </w:rPr>
+      </w:pPr>
+    </w:p>
+    <w:p>
+      <w:pPr>
+        <w:jc w:val="both"/>
+        <w:rPr>
+          <w:b/>
+          <w:bCs/>
+        </w:rPr>
+      </w:pPr>
+    </w:p>
+    <w:p>
+      <w:pPr>
+        <w:jc w:val="both"/>
+        <w:rPr>
+          <w:b/>
+          <w:bCs/>
+        </w:rPr>
+      </w:pPr>
+    </w:p>
+    <w:p>
+      <w:pPr>
+        <w:jc w:val="both"/>
+        <w:rPr>
+          <w:b/>
+          <w:bCs/>
+        </w:rPr>
+      </w:pPr>
+    </w:p>
+    <w:p>
+      <w:pPr>
+        <w:jc w:val="both"/>
+        <w:rPr>
+          <w:b/>
+          <w:bCs/>
+        </w:rPr>
+      </w:pPr>
+    </w:p>
+    <w:p>
+      <w:pPr>
+        <w:jc w:val="both"/>
+      </w:pPr>
+      <w:r>
+        <w:rPr>
+          <w:b/>
+          <w:bCs/>
+        </w:rPr>
+        <w:lastRenderedPageBreak/>
+        <w:t>References</w:t>
+      </w:r>
+      <w:r>
+        <w:br/>
+      </w:r>
+      <w:r>
+        <w:br/>
+      </w:r>
+      <w:proofErr w:type="spellStart"/>
+      <w:r>
+        <w:t>Almubairik</w:t>
+      </w:r>
+      <w:proofErr w:type="spellEnd"/>
+      <w:r>
+        <w:t>, N. A., &amp; Wills, G. (2016) Automated penetration testing based on a threat model. In </w:t>
+      </w:r>
+      <w:r>
+        <w:rPr>
+          <w:i/>
+          <w:iCs/>
+        </w:rPr>
+        <w:t>2016 11th International Conference for Internet Technology and Secured Transactions (ICITST)</w:t>
+      </w:r>
+      <w:r>
+        <w:t> (pp. 413-414). IEEE.</w:t>
+      </w:r>
+      <w:r>
+        <w:br/>
+      </w:r>
+      <w:r>
+        <w:br/>
+        <w:t>Cheng, L., Liu, F., &amp; Yao, D. (2017) Enterprise data breach: causes, challenges, prevention, and future directions. </w:t>
+      </w:r>
+      <w:r>
+        <w:rPr>
+          <w:i/>
+          <w:iCs/>
+        </w:rPr>
+        <w:t>Wiley Interdisciplinary Reviews: Data Mining and Knowledge Discovery</w:t>
+      </w:r>
+      <w:r>
+        <w:t> </w:t>
+      </w:r>
+      <w:r>
+        <w:rPr>
+          <w:i/>
+          <w:iCs/>
+        </w:rPr>
+        <w:t>7</w:t>
+      </w:r>
+      <w:r>
+        <w:t>(5): e1211.</w:t>
+      </w:r>
+      <w:r>
+        <w:br/>
+      </w:r>
+      <w:r>
+        <w:br/>
+        <w:t xml:space="preserve">Ezra, P. J., </w:t>
+      </w:r>
+      <w:proofErr w:type="spellStart"/>
+      <w:r>
+        <w:t>Misra</w:t>
+      </w:r>
+      <w:proofErr w:type="spellEnd"/>
+      <w:r>
+        <w:t xml:space="preserve">, S., Agrawal, A., </w:t>
+      </w:r>
+      <w:proofErr w:type="spellStart"/>
+      <w:r>
+        <w:t>Oluranti</w:t>
+      </w:r>
+      <w:proofErr w:type="spellEnd"/>
+      <w:r>
+        <w:t xml:space="preserve">, J., </w:t>
+      </w:r>
+      <w:proofErr w:type="spellStart"/>
+      <w:r>
+        <w:t>Maskeliunas</w:t>
+      </w:r>
+      <w:proofErr w:type="spellEnd"/>
+      <w:r>
+        <w:t xml:space="preserve">, R., &amp; </w:t>
+      </w:r>
+      <w:proofErr w:type="spellStart"/>
+      <w:r>
+        <w:t>Damasevicius</w:t>
+      </w:r>
+      <w:proofErr w:type="spellEnd"/>
+      <w:r>
+        <w:t>, R. (2022) Secured communication using virtual private network (VPN). </w:t>
+      </w:r>
+      <w:r>
+        <w:rPr>
+          <w:i/>
+          <w:iCs/>
+        </w:rPr>
+        <w:t>Cyber Security and Digital Forensics </w:t>
+      </w:r>
+      <w:r>
+        <w:t>309-319.</w:t>
+      </w:r>
+      <w:r>
+        <w:br/>
+      </w:r>
+      <w:r>
+        <w:br/>
+        <w:t>Humphreys, T. (2006) State-of-the-art information security management systems with ISO/IEC 27001: 2005. </w:t>
+      </w:r>
+      <w:r>
+        <w:rPr>
+          <w:i/>
+          <w:iCs/>
+        </w:rPr>
+        <w:t>ISO Management Systems</w:t>
+      </w:r>
+      <w:r>
+        <w:t> </w:t>
+      </w:r>
+      <w:r>
+        <w:rPr>
+          <w:i/>
+          <w:iCs/>
+        </w:rPr>
+        <w:t>6</w:t>
+      </w:r>
+      <w:r>
+        <w:t>(1): 15-18.</w:t>
+      </w:r>
+      <w:r>
+        <w:br/>
+      </w:r>
+    </w:p>
+    <w:p>
+      <w:pPr>
+        <w:jc w:val="both"/>
+      </w:pPr>
+      <w:r>
+        <w:t>ICO (2020) </w:t>
+      </w:r>
+      <w:hyperlink r:id="rId5" w:tgtFrame="_blank" w:history="1">
+        <w:r>
+          <w:rPr>
+            <w:rStyle w:val="Hyperlink"/>
+            <w:b/>
+            <w:bCs/>
+          </w:rPr>
+          <w:t>Guide to the General Data Protection Regulation </w:t>
+        </w:r>
+      </w:hyperlink>
+      <w:r>
+        <w:t>(GDPR).</w:t>
+      </w:r>
+    </w:p>
+    <w:p>
+      <w:pPr>
+        <w:jc w:val="both"/>
+      </w:pPr>
+    </w:p>
+    <w:p>
+      <w:pPr>
+        <w:jc w:val="both"/>
+      </w:pPr>
+      <w:proofErr w:type="spellStart"/>
+      <w:r>
+        <w:t>Novokhrestov</w:t>
+      </w:r>
+      <w:proofErr w:type="spellEnd"/>
+      <w:r>
+        <w:t xml:space="preserve">, A., Konev, A., </w:t>
+      </w:r>
+      <w:proofErr w:type="spellStart"/>
+      <w:r>
+        <w:t>Shelupanov</w:t>
+      </w:r>
+      <w:proofErr w:type="spellEnd"/>
+      <w:r>
+        <w:t xml:space="preserve">, A., &amp; </w:t>
+      </w:r>
+      <w:proofErr w:type="spellStart"/>
+      <w:r>
+        <w:t>Buymov</w:t>
+      </w:r>
+      <w:proofErr w:type="spellEnd"/>
+      <w:r>
+        <w:t>, A. (2020) Computer network threat modelling. </w:t>
+      </w:r>
+      <w:r>
+        <w:rPr>
+          <w:i/>
+          <w:iCs/>
+        </w:rPr>
+        <w:t>Journal of Physics: Conference Series</w:t>
+      </w:r>
+      <w:r>
+        <w:t> 1488(1): 012002. IOP Publishing.</w:t>
+      </w:r>
+    </w:p>
+    <w:p>
+      <w:pPr>
+        <w:jc w:val="both"/>
+      </w:pPr>
+    </w:p>
+    <w:p>
+      <w:pPr>
+        <w:jc w:val="both"/>
+      </w:pPr>
+      <w:r>
+        <w:t>PCI Security Standards.org (2020) </w:t>
+      </w:r>
+      <w:hyperlink r:id="rId6" w:tgtFrame="_blank" w:history="1">
+        <w:r>
+          <w:rPr>
+            <w:rStyle w:val="Hyperlink"/>
+            <w:b/>
+            <w:bCs/>
+          </w:rPr>
+          <w:t>Official PCI Security Standards Council Site - PCI Security Standards Overview</w:t>
+        </w:r>
+      </w:hyperlink>
+      <w:r>
+        <w:t>.</w:t>
+      </w:r>
     </w:p>
     <w:sectPr>
       <w:pgSz w:w="11906" w:h="16838"/>
@@ -573,6 +961,155 @@
     </w:lvl>
   </w:abstractNum>
   <w:abstractNum w:abstractNumId="2" w15:restartNumberingAfterBreak="0">
+    <w:nsid w:val="559923CA"/>
+    <w:multiLevelType w:val="multilevel"/>
+    <w:tmpl w:val="8A30BE7C"/>
+    <w:lvl w:ilvl="0">
+      <w:start w:val="1"/>
+      <w:numFmt w:val="bullet"/>
+      <w:lvlText w:val=""/>
+      <w:lvlJc w:val="left"/>
+      <w:pPr>
+        <w:tabs>
+          <w:tab w:val="num" w:pos="720"/>
+        </w:tabs>
+        <w:ind w:left="720" w:hanging="360"/>
+      </w:pPr>
+      <w:rPr>
+        <w:rFonts w:ascii="Symbol" w:hAnsi="Symbol" w:hint="default"/>
+        <w:sz w:val="20"/>
+      </w:rPr>
+    </w:lvl>
+    <w:lvl w:ilvl="1">
+      <w:start w:val="1"/>
+      <w:numFmt w:val="bullet"/>
+      <w:lvlText w:val="o"/>
+      <w:lvlJc w:val="left"/>
+      <w:pPr>
+        <w:tabs>
+          <w:tab w:val="num" w:pos="1440"/>
+        </w:tabs>
+        <w:ind w:left="1440" w:hanging="360"/>
+      </w:pPr>
+      <w:rPr>
+        <w:rFonts w:ascii="Courier New" w:hAnsi="Courier New" w:hint="default"/>
+        <w:sz w:val="20"/>
+      </w:rPr>
+    </w:lvl>
+    <w:lvl w:ilvl="2">
+      <w:start w:val="1"/>
+      <w:numFmt w:val="bullet"/>
+      <w:lvlText w:val=""/>
+      <w:lvlJc w:val="left"/>
+      <w:pPr>
+        <w:tabs>
+          <w:tab w:val="num" w:pos="2160"/>
+        </w:tabs>
+        <w:ind w:left="2160" w:hanging="360"/>
+      </w:pPr>
+      <w:rPr>
+        <w:rFonts w:ascii="Wingdings" w:hAnsi="Wingdings" w:hint="default"/>
+        <w:sz w:val="20"/>
+      </w:rPr>
+    </w:lvl>
+    <w:lvl w:ilvl="3" w:tentative="1">
+      <w:start w:val="1"/>
+      <w:numFmt w:val="bullet"/>
+      <w:lvlText w:val=""/>
+      <w:lvlJc w:val="left"/>
+      <w:pPr>
+        <w:tabs>
+          <w:tab w:val="num" w:pos="2880"/>
+        </w:tabs>
+        <w:ind w:left="2880" w:hanging="360"/>
+      </w:pPr>
+      <w:rPr>
+        <w:rFonts w:ascii="Symbol" w:hAnsi="Symbol" w:hint="default"/>
+        <w:sz w:val="20"/>
+      </w:rPr>
+    </w:lvl>
+    <w:lvl w:ilvl="4" w:tentative="1">
+      <w:start w:val="1"/>
+      <w:numFmt w:val="bullet"/>
+      <w:lvlText w:val=""/>
+      <w:lvlJc w:val="left"/>
+      <w:pPr>
+        <w:tabs>
+          <w:tab w:val="num" w:pos="3600"/>
+        </w:tabs>
+        <w:ind w:left="3600" w:hanging="360"/>
+      </w:pPr>
+      <w:rPr>
+        <w:rFonts w:ascii="Symbol" w:hAnsi="Symbol" w:hint="default"/>
+        <w:sz w:val="20"/>
+      </w:rPr>
+    </w:lvl>
+    <w:lvl w:ilvl="5" w:tentative="1">
+      <w:start w:val="1"/>
+      <w:numFmt w:val="bullet"/>
+      <w:lvlText w:val=""/>
+      <w:lvlJc w:val="left"/>
+      <w:pPr>
+        <w:tabs>
+          <w:tab w:val="num" w:pos="4320"/>
+        </w:tabs>
+        <w:ind w:left="4320" w:hanging="360"/>
+      </w:pPr>
+      <w:rPr>
+        <w:rFonts w:ascii="Symbol" w:hAnsi="Symbol" w:hint="default"/>
+        <w:sz w:val="20"/>
+      </w:rPr>
+    </w:lvl>
+    <w:lvl w:ilvl="6" w:tentative="1">
+      <w:start w:val="1"/>
+      <w:numFmt w:val="bullet"/>
+      <w:lvlText w:val=""/>
+      <w:lvlJc w:val="left"/>
+      <w:pPr>
+        <w:tabs>
+          <w:tab w:val="num" w:pos="5040"/>
+        </w:tabs>
+        <w:ind w:left="5040" w:hanging="360"/>
+      </w:pPr>
+      <w:rPr>
+        <w:rFonts w:ascii="Symbol" w:hAnsi="Symbol" w:hint="default"/>
+        <w:sz w:val="20"/>
+      </w:rPr>
+    </w:lvl>
+    <w:lvl w:ilvl="7" w:tentative="1">
+      <w:start w:val="1"/>
+      <w:numFmt w:val="bullet"/>
+      <w:lvlText w:val=""/>
+      <w:lvlJc w:val="left"/>
+      <w:pPr>
+        <w:tabs>
+          <w:tab w:val="num" w:pos="5760"/>
+        </w:tabs>
+        <w:ind w:left="5760" w:hanging="360"/>
+      </w:pPr>
+      <w:rPr>
+        <w:rFonts w:ascii="Symbol" w:hAnsi="Symbol" w:hint="default"/>
+        <w:sz w:val="20"/>
+      </w:rPr>
+    </w:lvl>
+    <w:lvl w:ilvl="8" w:tentative="1">
+      <w:start w:val="1"/>
+      <w:numFmt w:val="bullet"/>
+      <w:lvlText w:val=""/>
+      <w:lvlJc w:val="left"/>
+      <w:pPr>
+        <w:tabs>
+          <w:tab w:val="num" w:pos="6480"/>
+        </w:tabs>
+        <w:ind w:left="6480" w:hanging="360"/>
+      </w:pPr>
+      <w:rPr>
+        <w:rFonts w:ascii="Symbol" w:hAnsi="Symbol" w:hint="default"/>
+        <w:sz w:val="20"/>
+      </w:rPr>
+    </w:lvl>
+  </w:abstractNum>
+  <w:abstractNum w:abstractNumId="3" w15:restartNumberingAfterBreak="0">
     <w:nsid w:val="637D737A"/>
     <w:multiLevelType w:val="multilevel"/>
     <w:tmpl w:val="DBB8E32E"/>
@@ -725,10 +1262,13 @@
     <w:abstractNumId w:val="0"/>
   </w:num>
   <w:num w:numId="2" w16cid:durableId="2000037155">
-    <w:abstractNumId w:val="2"/>
+    <w:abstractNumId w:val="3"/>
   </w:num>
   <w:num w:numId="3" w16cid:durableId="415631099">
     <w:abstractNumId w:val="1"/>
+  </w:num>
+  <w:num w:numId="4" w16cid:durableId="1374427032">
+    <w:abstractNumId w:val="2"/>
   </w:num>
 </w:numbering>
 </file>
@@ -1154,6 +1694,29 @@
     <w:semiHidden/>
     <w:unhideWhenUsed/>
   </w:style>
+  <w:style w:type="character" w:styleId="Hyperlink">
+    <w:name w:val="Hyperlink"/>
+    <w:basedOn w:val="DefaultParagraphFont"/>
+    <w:uiPriority w:val="99"/>
+    <w:unhideWhenUsed/>
+    <w:rsid w:val="00960B06"/>
+    <w:rPr>
+      <w:color w:val="0563C1" w:themeColor="hyperlink"/>
+      <w:u w:val="single"/>
+    </w:rPr>
+  </w:style>
+  <w:style w:type="character" w:styleId="UnresolvedMention">
+    <w:name w:val="Unresolved Mention"/>
+    <w:basedOn w:val="DefaultParagraphFont"/>
+    <w:uiPriority w:val="99"/>
+    <w:semiHidden/>
+    <w:unhideWhenUsed/>
+    <w:rsid w:val="00960B06"/>
+    <w:rPr>
+      <w:color w:val="605E5C"/>
+      <w:shd w:val="clear" w:color="auto" w:fill="E1DFDD"/>
+    </w:rPr>
+  </w:style>
 </w:styles>
 </file>
 

</xml_diff>